<commit_message>
updated for SSRS setup
</commit_message>
<xml_diff>
--- a/FAQ.docx
+++ b/FAQ.docx
@@ -342,6 +342,163 @@
           <w:numId w:val="1"/>
         </w:numPr>
       </w:pPr>
+      <w:r>
+        <w:t>When setting up SSRS you need to login the first time as the machine admin and give yourself content manager permission to the root folder</w:t>
+      </w:r>
+    </w:p>
+    <w:p>
+      <w:pPr>
+        <w:pStyle w:val="ListParagraph"/>
+        <w:numPr>
+          <w:ilvl w:val="1"/>
+          <w:numId w:val="1"/>
+        </w:numPr>
+      </w:pPr>
+      <w:r>
+        <w:t>Run CMD as administrator (right click run as administrator)</w:t>
+      </w:r>
+    </w:p>
+    <w:p>
+      <w:pPr>
+        <w:pStyle w:val="ListParagraph"/>
+        <w:numPr>
+          <w:ilvl w:val="1"/>
+          <w:numId w:val="1"/>
+        </w:numPr>
+      </w:pPr>
+      <w:r>
+        <w:rPr>
+          <w:rFonts w:ascii="Verdana" w:hAnsi="Verdana"/>
+          <w:color w:val="333333"/>
+          <w:sz w:val="21"/>
+          <w:szCs w:val="21"/>
+          <w:shd w:val="clear" w:color="auto" w:fill="F9F9F9"/>
+        </w:rPr>
+        <w:t>Type “</w:t>
+      </w:r>
+      <w:r>
+        <w:rPr>
+          <w:rFonts w:ascii="Verdana" w:hAnsi="Verdana"/>
+          <w:color w:val="333333"/>
+          <w:sz w:val="21"/>
+          <w:szCs w:val="21"/>
+          <w:shd w:val="clear" w:color="auto" w:fill="F9F9F9"/>
+        </w:rPr>
+        <w:t>net user administrator /</w:t>
+      </w:r>
+      <w:proofErr w:type="spellStart"/>
+      <w:r>
+        <w:rPr>
+          <w:rFonts w:ascii="Verdana" w:hAnsi="Verdana"/>
+          <w:color w:val="333333"/>
+          <w:sz w:val="21"/>
+          <w:szCs w:val="21"/>
+          <w:shd w:val="clear" w:color="auto" w:fill="F9F9F9"/>
+        </w:rPr>
+        <w:t>active:yes</w:t>
+      </w:r>
+      <w:proofErr w:type="spellEnd"/>
+      <w:r>
+        <w:rPr>
+          <w:rFonts w:ascii="Verdana" w:hAnsi="Verdana"/>
+          <w:color w:val="333333"/>
+          <w:sz w:val="21"/>
+          <w:szCs w:val="21"/>
+          <w:shd w:val="clear" w:color="auto" w:fill="F9F9F9"/>
+        </w:rPr>
+        <w:t xml:space="preserve">” in the </w:t>
+      </w:r>
+      <w:proofErr w:type="spellStart"/>
+      <w:r>
+        <w:rPr>
+          <w:rFonts w:ascii="Verdana" w:hAnsi="Verdana"/>
+          <w:color w:val="333333"/>
+          <w:sz w:val="21"/>
+          <w:szCs w:val="21"/>
+          <w:shd w:val="clear" w:color="auto" w:fill="F9F9F9"/>
+        </w:rPr>
+        <w:t>cmd</w:t>
+      </w:r>
+      <w:proofErr w:type="spellEnd"/>
+      <w:r>
+        <w:rPr>
+          <w:rFonts w:ascii="Verdana" w:hAnsi="Verdana"/>
+          <w:color w:val="333333"/>
+          <w:sz w:val="21"/>
+          <w:szCs w:val="21"/>
+          <w:shd w:val="clear" w:color="auto" w:fill="F9F9F9"/>
+        </w:rPr>
+        <w:t xml:space="preserve"> window</w:t>
+      </w:r>
+    </w:p>
+    <w:p>
+      <w:pPr>
+        <w:pStyle w:val="ListParagraph"/>
+        <w:numPr>
+          <w:ilvl w:val="1"/>
+          <w:numId w:val="1"/>
+        </w:numPr>
+      </w:pPr>
+      <w:r>
+        <w:t>Set the password for the administrator account, it will now show up</w:t>
+      </w:r>
+    </w:p>
+    <w:p>
+      <w:pPr>
+        <w:pStyle w:val="ListParagraph"/>
+        <w:numPr>
+          <w:ilvl w:val="1"/>
+          <w:numId w:val="1"/>
+        </w:numPr>
+      </w:pPr>
+      <w:r>
+        <w:rPr>
+          <w:rFonts w:ascii="Verdana" w:hAnsi="Verdana"/>
+          <w:color w:val="333333"/>
+          <w:sz w:val="21"/>
+          <w:szCs w:val="21"/>
+          <w:shd w:val="clear" w:color="auto" w:fill="F9F9F9"/>
+        </w:rPr>
+        <w:t>You can now login as the administrator</w:t>
+      </w:r>
+    </w:p>
+    <w:p>
+      <w:pPr>
+        <w:pStyle w:val="ListParagraph"/>
+        <w:numPr>
+          <w:ilvl w:val="1"/>
+          <w:numId w:val="1"/>
+        </w:numPr>
+      </w:pPr>
+      <w:r>
+        <w:rPr>
+          <w:rFonts w:ascii="Verdana" w:hAnsi="Verdana"/>
+          <w:color w:val="333333"/>
+          <w:sz w:val="21"/>
+          <w:szCs w:val="21"/>
+          <w:shd w:val="clear" w:color="auto" w:fill="F9F9F9"/>
+        </w:rPr>
+        <w:t>Run IE as administrator while logged in as the administrator</w:t>
+      </w:r>
+    </w:p>
+    <w:p>
+      <w:pPr>
+        <w:pStyle w:val="ListParagraph"/>
+        <w:numPr>
+          <w:ilvl w:val="1"/>
+          <w:numId w:val="1"/>
+        </w:numPr>
+      </w:pPr>
+      <w:r>
+        <w:rPr>
+          <w:rFonts w:ascii="Verdana" w:hAnsi="Verdana"/>
+          <w:color w:val="333333"/>
+          <w:sz w:val="21"/>
+          <w:szCs w:val="21"/>
+          <w:shd w:val="clear" w:color="auto" w:fill="F9F9F9"/>
+        </w:rPr>
+        <w:t>Go to Report Manager, folder settings and add your normal account as a content manager.</w:t>
+      </w:r>
       <w:bookmarkStart w:id="0" w:name="_GoBack"/>
       <w:bookmarkEnd w:id="0"/>
     </w:p>

</xml_diff>

<commit_message>
Added a little more information to the FAQ document. specifically regarding the windows firewall.
Signed Off By: Jon Totton <jont@forerunnersw.com>
</commit_message>
<xml_diff>
--- a/FAQ.docx
+++ b/FAQ.docx
@@ -271,6 +271,20 @@
       <w:r>
         <w:t>for your application</w:t>
       </w:r>
+    </w:p>
+    <w:p>
+      <w:pPr>
+        <w:pStyle w:val="ListParagraph"/>
+        <w:numPr>
+          <w:ilvl w:val="1"/>
+          <w:numId w:val="1"/>
+        </w:numPr>
+      </w:pPr>
+      <w:r>
+        <w:t>You may need to open port 9000 in the windows firewall as well</w:t>
+      </w:r>
+      <w:bookmarkStart w:id="0" w:name="_GoBack"/>
+      <w:bookmarkEnd w:id="0"/>
     </w:p>
     <w:p>
       <w:pPr>
@@ -525,8 +539,6 @@
           <w:t>http://jsonviewer.stack.hu/</w:t>
         </w:r>
       </w:hyperlink>
-      <w:bookmarkStart w:id="0" w:name="_GoBack"/>
-      <w:bookmarkEnd w:id="0"/>
     </w:p>
     <w:sectPr>
       <w:pgSz w:w="12240" w:h="15840"/>

</xml_diff>